<commit_message>
Add falsy value definity
</commit_message>
<xml_diff>
--- a/Tutorial.docx
+++ b/Tutorial.docx
@@ -1,6 +1,6 @@
 
 <file path=word/document.xml><?xml version="1.0" encoding="utf-8"?>
-<w:document xmlns:wpc="http://schemas.microsoft.com/office/word/2010/wordprocessingCanvas" xmlns:cx="http://schemas.microsoft.com/office/drawing/2014/chartex" xmlns:cx1="http://schemas.microsoft.com/office/drawing/2015/9/8/chartex" xmlns:cx2="http://schemas.microsoft.com/office/drawing/2015/10/21/chartex" xmlns:cx3="http://schemas.microsoft.com/office/drawing/2016/5/9/chartex" xmlns:cx4="http://schemas.microsoft.com/office/drawing/2016/5/10/chartex" xmlns:cx5="http://schemas.microsoft.com/office/drawing/2016/5/11/chartex" xmlns:cx6="http://schemas.microsoft.com/office/drawing/2016/5/12/chartex" xmlns:cx7="http://schemas.microsoft.com/office/drawing/2016/5/13/chartex" xmlns:cx8="http://schemas.microsoft.com/office/drawing/2016/5/14/chartex" xmlns:mc="http://schemas.openxmlformats.org/markup-compatibility/2006" xmlns:aink="http://schemas.microsoft.com/office/drawing/2016/ink" xmlns:am3d="http://schemas.microsoft.com/office/drawing/2017/model3d" xmlns:o="urn:schemas-microsoft-com:office:office" xmlns:oel="http://schemas.microsoft.com/office/2019/extlst" xmlns:r="http://schemas.openxmlformats.org/officeDocument/2006/relationships" xmlns:m="http://schemas.openxmlformats.org/officeDocument/2006/math" xmlns:v="urn:schemas-microsoft-com:vml" xmlns:wp14="http://schemas.microsoft.com/office/word/2010/wordprocessingDrawing" xmlns:wp="http://schemas.openxmlformats.org/drawingml/2006/wordprocessingDrawing" xmlns:w10="urn:schemas-microsoft-com:office:word" xmlns:w="http://schemas.openxmlformats.org/wordprocessingml/2006/main" xmlns:w14="http://schemas.microsoft.com/office/word/2010/wordml" xmlns:w15="http://schemas.microsoft.com/office/word/2012/wordml" xmlns:w16cex="http://schemas.microsoft.com/office/word/2018/wordml/cex" xmlns:w16cid="http://schemas.microsoft.com/office/word/2016/wordml/cid" xmlns:w16="http://schemas.microsoft.com/office/word/2018/wordml" xmlns:w16sdtdh="http://schemas.microsoft.com/office/word/2020/wordml/sdtdatahash" xmlns:w16se="http://schemas.microsoft.com/office/word/2015/wordml/symex" xmlns:wpg="http://schemas.microsoft.com/office/word/2010/wordprocessingGroup" xmlns:wpi="http://schemas.microsoft.com/office/word/2010/wordprocessingInk" xmlns:wne="http://schemas.microsoft.com/office/word/2006/wordml" xmlns:wps="http://schemas.microsoft.com/office/word/2010/wordprocessingShape" mc:Ignorable="w14 w15 w16se w16cid w16 w16cex w16sdtdh wp14">
+<w:document xmlns:wpc="http://schemas.microsoft.com/office/word/2010/wordprocessingCanvas" xmlns:cx="http://schemas.microsoft.com/office/drawing/2014/chartex" xmlns:cx1="http://schemas.microsoft.com/office/drawing/2015/9/8/chartex" xmlns:cx2="http://schemas.microsoft.com/office/drawing/2015/10/21/chartex" xmlns:cx3="http://schemas.microsoft.com/office/drawing/2016/5/9/chartex" xmlns:cx4="http://schemas.microsoft.com/office/drawing/2016/5/10/chartex" xmlns:cx5="http://schemas.microsoft.com/office/drawing/2016/5/11/chartex" xmlns:cx6="http://schemas.microsoft.com/office/drawing/2016/5/12/chartex" xmlns:cx7="http://schemas.microsoft.com/office/drawing/2016/5/13/chartex" xmlns:cx8="http://schemas.microsoft.com/office/drawing/2016/5/14/chartex" xmlns:mc="http://schemas.openxmlformats.org/markup-compatibility/2006" xmlns:aink="http://schemas.microsoft.com/office/drawing/2016/ink" xmlns:am3d="http://schemas.microsoft.com/office/drawing/2017/model3d" xmlns:o="urn:schemas-microsoft-com:office:office" xmlns:oel="http://schemas.microsoft.com/office/2019/extlst" xmlns:r="http://schemas.openxmlformats.org/officeDocument/2006/relationships" xmlns:m="http://schemas.openxmlformats.org/officeDocument/2006/math" xmlns:v="urn:schemas-microsoft-com:vml" xmlns:wp14="http://schemas.microsoft.com/office/word/2010/wordprocessingDrawing" xmlns:wp="http://schemas.openxmlformats.org/drawingml/2006/wordprocessingDrawing" xmlns:w10="urn:schemas-microsoft-com:office:word" xmlns:w="http://schemas.openxmlformats.org/wordprocessingml/2006/main" xmlns:w14="http://schemas.microsoft.com/office/word/2010/wordml" xmlns:w15="http://schemas.microsoft.com/office/word/2012/wordml" xmlns:w16cex="http://schemas.microsoft.com/office/word/2018/wordml/cex" xmlns:w16cid="http://schemas.microsoft.com/office/word/2016/wordml/cid" xmlns:w16="http://schemas.microsoft.com/office/word/2018/wordml" xmlns:w16du="http://schemas.microsoft.com/office/word/2023/wordml/word16du" xmlns:w16sdtdh="http://schemas.microsoft.com/office/word/2020/wordml/sdtdatahash" xmlns:w16se="http://schemas.microsoft.com/office/word/2015/wordml/symex" xmlns:wpg="http://schemas.microsoft.com/office/word/2010/wordprocessingGroup" xmlns:wpi="http://schemas.microsoft.com/office/word/2010/wordprocessingInk" xmlns:wne="http://schemas.microsoft.com/office/word/2006/wordml" xmlns:wps="http://schemas.microsoft.com/office/word/2010/wordprocessingShape" mc:Ignorable="w14 w15 w16se w16cid w16 w16cex w16sdtdh wp14">
   <w:body>
     <w:p>
       <w:pPr>
@@ -281,6 +281,9 @@
     <w:p/>
     <w:p>
       <w:r>
+        <w:rPr>
+          <w:noProof/>
+        </w:rPr>
         <w:drawing>
           <wp:inline distT="0" distB="0" distL="0" distR="0" wp14:anchorId="160C697C" wp14:editId="75376FB1">
             <wp:extent cx="2248214" cy="5849166"/>
@@ -344,6 +347,9 @@
         <w:pStyle w:val="ListParagraph"/>
       </w:pPr>
       <w:r>
+        <w:rPr>
+          <w:noProof/>
+        </w:rPr>
         <w:drawing>
           <wp:inline distT="0" distB="0" distL="0" distR="0" wp14:anchorId="4CE1C3D4" wp14:editId="0C228D50">
             <wp:extent cx="1886213" cy="809738"/>
@@ -403,6 +409,9 @@
         <w:pStyle w:val="ListParagraph"/>
       </w:pPr>
       <w:r>
+        <w:rPr>
+          <w:noProof/>
+        </w:rPr>
         <w:drawing>
           <wp:inline distT="0" distB="0" distL="0" distR="0" wp14:anchorId="6B150AE8" wp14:editId="774BF629">
             <wp:extent cx="5733415" cy="1484630"/>
@@ -462,6 +471,9 @@
         <w:pStyle w:val="ListParagraph"/>
       </w:pPr>
       <w:r>
+        <w:rPr>
+          <w:noProof/>
+        </w:rPr>
         <w:drawing>
           <wp:inline distT="0" distB="0" distL="0" distR="0" wp14:anchorId="7D332F92" wp14:editId="2FB4E52F">
             <wp:extent cx="1467055" cy="771633"/>
@@ -521,6 +533,9 @@
         <w:pStyle w:val="ListParagraph"/>
       </w:pPr>
       <w:r>
+        <w:rPr>
+          <w:noProof/>
+        </w:rPr>
         <w:drawing>
           <wp:inline distT="0" distB="0" distL="0" distR="0" wp14:anchorId="6D49212D" wp14:editId="298AA6DF">
             <wp:extent cx="1810003" cy="562053"/>
@@ -589,6 +604,9 @@
         <w:pStyle w:val="ListParagraph"/>
       </w:pPr>
       <w:r>
+        <w:rPr>
+          <w:noProof/>
+        </w:rPr>
         <w:drawing>
           <wp:inline distT="0" distB="0" distL="0" distR="0" wp14:anchorId="458BCD61" wp14:editId="1F52E718">
             <wp:extent cx="1857634" cy="543001"/>
@@ -648,6 +666,9 @@
         <w:pStyle w:val="ListParagraph"/>
       </w:pPr>
       <w:r>
+        <w:rPr>
+          <w:noProof/>
+        </w:rPr>
         <w:drawing>
           <wp:inline distT="0" distB="0" distL="0" distR="0" wp14:anchorId="037AC231" wp14:editId="177893BE">
             <wp:extent cx="1619476" cy="552527"/>
@@ -707,6 +728,9 @@
         <w:pStyle w:val="ListParagraph"/>
       </w:pPr>
       <w:r>
+        <w:rPr>
+          <w:noProof/>
+        </w:rPr>
         <w:drawing>
           <wp:inline distT="0" distB="0" distL="0" distR="0" wp14:anchorId="64EA1700" wp14:editId="0381470D">
             <wp:extent cx="1286054" cy="781159"/>
@@ -2280,6 +2304,153 @@
         <w:ind w:left="360"/>
       </w:pPr>
     </w:p>
+    <w:p>
+      <w:pPr>
+        <w:pStyle w:val="Heading1"/>
+      </w:pPr>
+      <w:r>
+        <w:t>Sử dụng const, let, var</w:t>
+      </w:r>
+    </w:p>
+    <w:p>
+      <w:pPr>
+        <w:pStyle w:val="Heading2"/>
+      </w:pPr>
+      <w:r>
+        <w:t>Const</w:t>
+      </w:r>
+    </w:p>
+    <w:p>
+      <w:pPr>
+        <w:pStyle w:val="ListParagraph"/>
+        <w:numPr>
+          <w:ilvl w:val="0"/>
+          <w:numId w:val="3"/>
+        </w:numPr>
+      </w:pPr>
+      <w:r>
+        <w:t>Sử dụng để gán các giá trị là hằng số: const PI: number = 3.14</w:t>
+      </w:r>
+    </w:p>
+    <w:p>
+      <w:pPr>
+        <w:pStyle w:val="ListParagraph"/>
+        <w:numPr>
+          <w:ilvl w:val="0"/>
+          <w:numId w:val="3"/>
+        </w:numPr>
+      </w:pPr>
+      <w:r>
+        <w:t>Sử dụng để gán giá trị không đổi: const indicator</w:t>
+      </w:r>
+      <w:r>
+        <w:t>Value</w:t>
+      </w:r>
+      <w:r>
+        <w:t>: number = 7</w:t>
+      </w:r>
+    </w:p>
+    <w:p>
+      <w:pPr>
+        <w:pStyle w:val="ListParagraph"/>
+        <w:numPr>
+          <w:ilvl w:val="0"/>
+          <w:numId w:val="3"/>
+        </w:numPr>
+      </w:pPr>
+      <w:r>
+        <w:t>Sử dụng để gán giá trị obj, array, function: chỉ được phép thay đổi thuộc tính nằm trong nó.</w:t>
+      </w:r>
+      <w:r>
+        <w:t xml:space="preserve"> Không thay đổi </w:t>
+      </w:r>
+      <w:r>
+        <w:t>đối tượng.</w:t>
+      </w:r>
+    </w:p>
+    <w:p>
+      <w:pPr>
+        <w:pStyle w:val="Heading2"/>
+      </w:pPr>
+      <w:r>
+        <w:t>Let</w:t>
+      </w:r>
+    </w:p>
+    <w:p>
+      <w:r>
+        <w:t>Biến có thể thay đổi trong hàm. Không thể sử dụng ngoài hàm. Khi kết thúc hàm thì biến đó sẽ được giải phóng khỏi bộ nhớ.</w:t>
+      </w:r>
+    </w:p>
+    <w:p>
+      <w:pPr>
+        <w:pStyle w:val="Heading2"/>
+      </w:pPr>
+      <w:r>
+        <w:t>Var</w:t>
+      </w:r>
+    </w:p>
+    <w:p>
+      <w:r>
+        <w:t>Biến có thể thay đổi, và giá trị có thể truyền ra ngoài hàm.</w:t>
+      </w:r>
+      <w:r>
+        <w:t xml:space="preserve"> </w:t>
+      </w:r>
+    </w:p>
+    <w:p>
+      <w:pPr>
+        <w:pStyle w:val="Heading1"/>
+      </w:pPr>
+      <w:r>
+        <w:lastRenderedPageBreak/>
+        <w:t>Falsy value</w:t>
+      </w:r>
+    </w:p>
+    <w:p>
+      <w:r>
+        <w:rPr>
+          <w:noProof/>
+        </w:rPr>
+        <w:drawing>
+          <wp:inline distT="0" distB="0" distL="0" distR="0" wp14:anchorId="32898F3A" wp14:editId="58430D0A">
+            <wp:extent cx="5733415" cy="6021705"/>
+            <wp:effectExtent l="0" t="0" r="635" b="0"/>
+            <wp:docPr id="9" name="Picture 9" descr="Graphical user interface, table&#10;&#10;Description automatically generated with medium confidence"/>
+            <wp:cNvGraphicFramePr>
+              <a:graphicFrameLocks xmlns:a="http://schemas.openxmlformats.org/drawingml/2006/main" noChangeAspect="1"/>
+            </wp:cNvGraphicFramePr>
+            <a:graphic xmlns:a="http://schemas.openxmlformats.org/drawingml/2006/main">
+              <a:graphicData uri="http://schemas.openxmlformats.org/drawingml/2006/picture">
+                <pic:pic xmlns:pic="http://schemas.openxmlformats.org/drawingml/2006/picture">
+                  <pic:nvPicPr>
+                    <pic:cNvPr id="9" name="Picture 9" descr="Graphical user interface, table&#10;&#10;Description automatically generated with medium confidence"/>
+                    <pic:cNvPicPr/>
+                  </pic:nvPicPr>
+                  <pic:blipFill>
+                    <a:blip r:embed="rId14"/>
+                    <a:stretch>
+                      <a:fillRect/>
+                    </a:stretch>
+                  </pic:blipFill>
+                  <pic:spPr>
+                    <a:xfrm>
+                      <a:off x="0" y="0"/>
+                      <a:ext cx="5733415" cy="6021705"/>
+                    </a:xfrm>
+                    <a:prstGeom prst="rect">
+                      <a:avLst/>
+                    </a:prstGeom>
+                  </pic:spPr>
+                </pic:pic>
+              </a:graphicData>
+            </a:graphic>
+          </wp:inline>
+        </w:drawing>
+      </w:r>
+    </w:p>
+    <w:p/>
+    <w:p/>
+    <w:p/>
     <w:sectPr>
       <w:pgSz w:w="11909" w:h="16834" w:code="9"/>
       <w:pgMar w:top="1440" w:right="1440" w:bottom="1440" w:left="1440" w:header="720" w:footer="720" w:gutter="0"/>
@@ -2291,7 +2462,7 @@
 </file>
 
 <file path=word/numbering.xml><?xml version="1.0" encoding="utf-8"?>
-<w:numbering xmlns:wpc="http://schemas.microsoft.com/office/word/2010/wordprocessingCanvas" xmlns:cx="http://schemas.microsoft.com/office/drawing/2014/chartex" xmlns:cx1="http://schemas.microsoft.com/office/drawing/2015/9/8/chartex" xmlns:cx2="http://schemas.microsoft.com/office/drawing/2015/10/21/chartex" xmlns:cx3="http://schemas.microsoft.com/office/drawing/2016/5/9/chartex" xmlns:cx4="http://schemas.microsoft.com/office/drawing/2016/5/10/chartex" xmlns:cx5="http://schemas.microsoft.com/office/drawing/2016/5/11/chartex" xmlns:cx6="http://schemas.microsoft.com/office/drawing/2016/5/12/chartex" xmlns:cx7="http://schemas.microsoft.com/office/drawing/2016/5/13/chartex" xmlns:cx8="http://schemas.microsoft.com/office/drawing/2016/5/14/chartex" xmlns:mc="http://schemas.openxmlformats.org/markup-compatibility/2006" xmlns:aink="http://schemas.microsoft.com/office/drawing/2016/ink" xmlns:am3d="http://schemas.microsoft.com/office/drawing/2017/model3d" xmlns:o="urn:schemas-microsoft-com:office:office" xmlns:oel="http://schemas.microsoft.com/office/2019/extlst" xmlns:r="http://schemas.openxmlformats.org/officeDocument/2006/relationships" xmlns:m="http://schemas.openxmlformats.org/officeDocument/2006/math" xmlns:v="urn:schemas-microsoft-com:vml" xmlns:wp14="http://schemas.microsoft.com/office/word/2010/wordprocessingDrawing" xmlns:wp="http://schemas.openxmlformats.org/drawingml/2006/wordprocessingDrawing" xmlns:w10="urn:schemas-microsoft-com:office:word" xmlns:w="http://schemas.openxmlformats.org/wordprocessingml/2006/main" xmlns:w14="http://schemas.microsoft.com/office/word/2010/wordml" xmlns:w15="http://schemas.microsoft.com/office/word/2012/wordml" xmlns:w16cex="http://schemas.microsoft.com/office/word/2018/wordml/cex" xmlns:w16cid="http://schemas.microsoft.com/office/word/2016/wordml/cid" xmlns:w16="http://schemas.microsoft.com/office/word/2018/wordml" xmlns:w16sdtdh="http://schemas.microsoft.com/office/word/2020/wordml/sdtdatahash" xmlns:w16se="http://schemas.microsoft.com/office/word/2015/wordml/symex" xmlns:wpg="http://schemas.microsoft.com/office/word/2010/wordprocessingGroup" xmlns:wpi="http://schemas.microsoft.com/office/word/2010/wordprocessingInk" xmlns:wne="http://schemas.microsoft.com/office/word/2006/wordml" xmlns:wps="http://schemas.microsoft.com/office/word/2010/wordprocessingShape" mc:Ignorable="w14 w15 w16se w16cid w16 w16cex w16sdtdh wp14">
+<w:numbering xmlns:wpc="http://schemas.microsoft.com/office/word/2010/wordprocessingCanvas" xmlns:cx="http://schemas.microsoft.com/office/drawing/2014/chartex" xmlns:cx1="http://schemas.microsoft.com/office/drawing/2015/9/8/chartex" xmlns:cx2="http://schemas.microsoft.com/office/drawing/2015/10/21/chartex" xmlns:cx3="http://schemas.microsoft.com/office/drawing/2016/5/9/chartex" xmlns:cx4="http://schemas.microsoft.com/office/drawing/2016/5/10/chartex" xmlns:cx5="http://schemas.microsoft.com/office/drawing/2016/5/11/chartex" xmlns:cx6="http://schemas.microsoft.com/office/drawing/2016/5/12/chartex" xmlns:cx7="http://schemas.microsoft.com/office/drawing/2016/5/13/chartex" xmlns:cx8="http://schemas.microsoft.com/office/drawing/2016/5/14/chartex" xmlns:mc="http://schemas.openxmlformats.org/markup-compatibility/2006" xmlns:aink="http://schemas.microsoft.com/office/drawing/2016/ink" xmlns:am3d="http://schemas.microsoft.com/office/drawing/2017/model3d" xmlns:o="urn:schemas-microsoft-com:office:office" xmlns:oel="http://schemas.microsoft.com/office/2019/extlst" xmlns:r="http://schemas.openxmlformats.org/officeDocument/2006/relationships" xmlns:m="http://schemas.openxmlformats.org/officeDocument/2006/math" xmlns:v="urn:schemas-microsoft-com:vml" xmlns:wp14="http://schemas.microsoft.com/office/word/2010/wordprocessingDrawing" xmlns:wp="http://schemas.openxmlformats.org/drawingml/2006/wordprocessingDrawing" xmlns:w10="urn:schemas-microsoft-com:office:word" xmlns:w="http://schemas.openxmlformats.org/wordprocessingml/2006/main" xmlns:w14="http://schemas.microsoft.com/office/word/2010/wordml" xmlns:w15="http://schemas.microsoft.com/office/word/2012/wordml" xmlns:w16cex="http://schemas.microsoft.com/office/word/2018/wordml/cex" xmlns:w16cid="http://schemas.microsoft.com/office/word/2016/wordml/cid" xmlns:w16="http://schemas.microsoft.com/office/word/2018/wordml" xmlns:w16du="http://schemas.microsoft.com/office/word/2023/wordml/word16du" xmlns:w16sdtdh="http://schemas.microsoft.com/office/word/2020/wordml/sdtdatahash" xmlns:w16se="http://schemas.microsoft.com/office/word/2015/wordml/symex" xmlns:wpg="http://schemas.microsoft.com/office/word/2010/wordprocessingGroup" xmlns:wpi="http://schemas.microsoft.com/office/word/2010/wordprocessingInk" xmlns:wne="http://schemas.microsoft.com/office/word/2006/wordml" xmlns:wps="http://schemas.microsoft.com/office/word/2010/wordprocessingShape" mc:Ignorable="w14 w15 w16se w16cid w16 w16cex w16sdtdh wp14">
   <w:abstractNum w:abstractNumId="0" w15:restartNumberingAfterBreak="0">
     <w:nsid w:val="365E007B"/>
     <w:multiLevelType w:val="multilevel"/>
@@ -2503,7 +2674,7 @@
   <w:abstractNum w:abstractNumId="2" w15:restartNumberingAfterBreak="0">
     <w:nsid w:val="63435177"/>
     <w:multiLevelType w:val="hybridMultilevel"/>
-    <w:tmpl w:val="F90009D6"/>
+    <w:tmpl w:val="A8043F1C"/>
     <w:lvl w:ilvl="0" w:tplc="04090001">
       <w:start w:val="1"/>
       <w:numFmt w:val="bullet"/>

</xml_diff>